<commit_message>
inclusão das telas - parte2
</commit_message>
<xml_diff>
--- a/requisitos/web/CM_fazerPromocoes.docx
+++ b/requisitos/web/CM_fazerPromocoes.docx
@@ -844,7 +844,6 @@
           <w:lang w:val="pt-BR"/>
         </w:rPr>
       </w:pPr>
-      <w:bookmarkStart w:id="0" w:name="_GoBack"/>
       <w:r>
         <w:rPr>
           <w:rFonts w:ascii="Arial" w:hAnsi="Arial" w:cs="Arial"/>
@@ -854,7 +853,6 @@
         <w:t>Passo 3 do fluxo principal, fluxo alternativo 1, fluxo alternativo 2</w:t>
       </w:r>
     </w:p>
-    <w:bookmarkEnd w:id="0"/>
     <w:p>
       <w:pPr>
         <w:pStyle w:val="Ttulo1"/>
@@ -932,15 +930,217 @@
     <w:p>
       <w:pPr>
         <w:pStyle w:val="Standard"/>
-        <w:rPr>
-          <w:rFonts w:ascii="Arial" w:hAnsi="Arial" w:cs="Arial"/>
-          <w:lang w:val="pt-BR"/>
-        </w:rPr>
-      </w:pPr>
+        <w:ind w:left="360"/>
+        <w:rPr>
+          <w:rFonts w:ascii="Arial" w:hAnsi="Arial" w:cs="Arial"/>
+          <w:sz w:val="20"/>
+          <w:lang w:val="pt-BR"/>
+        </w:rPr>
+      </w:pPr>
+    </w:p>
+    <w:p>
+      <w:pPr>
+        <w:pStyle w:val="Standard"/>
+        <w:numPr>
+          <w:ilvl w:val="0"/>
+          <w:numId w:val="14"/>
+        </w:numPr>
+        <w:rPr>
+          <w:rFonts w:ascii="Arial" w:hAnsi="Arial" w:cs="Arial"/>
+          <w:b/>
+          <w:lang w:val="pt-BR"/>
+        </w:rPr>
+      </w:pPr>
+      <w:r>
+        <w:rPr>
+          <w:rFonts w:ascii="Arial" w:hAnsi="Arial" w:cs="Arial"/>
+          <w:b/>
+          <w:lang w:val="pt-BR"/>
+        </w:rPr>
+        <w:t>Telas</w:t>
+      </w:r>
+    </w:p>
+    <w:p>
+      <w:pPr>
+        <w:pStyle w:val="Standard"/>
+        <w:numPr>
+          <w:ilvl w:val="1"/>
+          <w:numId w:val="14"/>
+        </w:numPr>
+        <w:rPr>
+          <w:rFonts w:ascii="Arial" w:hAnsi="Arial" w:cs="Arial"/>
+          <w:b/>
+          <w:lang w:val="pt-BR"/>
+        </w:rPr>
+      </w:pPr>
+      <w:r>
+        <w:rPr>
+          <w:rFonts w:ascii="Arial" w:hAnsi="Arial" w:cs="Arial"/>
+          <w:b/>
+          <w:lang w:val="pt-BR"/>
+        </w:rPr>
+        <w:t>Criar promoção</w:t>
+      </w:r>
+    </w:p>
+    <w:p>
+      <w:pPr>
+        <w:pStyle w:val="Standard"/>
+        <w:rPr>
+          <w:rFonts w:ascii="Arial" w:hAnsi="Arial" w:cs="Arial"/>
+          <w:b/>
+          <w:lang w:val="pt-BR"/>
+        </w:rPr>
+      </w:pPr>
+      <w:r>
+        <w:rPr>
+          <w:rFonts w:ascii="Arial" w:hAnsi="Arial" w:cs="Arial"/>
+          <w:b/>
+          <w:noProof/>
+          <w:lang w:val="pt-BR" w:eastAsia="pt-BR"/>
+        </w:rPr>
+        <w:drawing>
+          <wp:inline distT="0" distB="0" distL="0" distR="0">
+            <wp:extent cx="6115050" cy="2828925"/>
+            <wp:effectExtent l="0" t="0" r="0" b="9525"/>
+            <wp:docPr id="1" name="Imagem 1" descr="D:\Desktop\Telas\promocao1.PNG"/>
+            <wp:cNvGraphicFramePr>
+              <a:graphicFrameLocks xmlns:a="http://schemas.openxmlformats.org/drawingml/2006/main" noChangeAspect="1"/>
+            </wp:cNvGraphicFramePr>
+            <a:graphic xmlns:a="http://schemas.openxmlformats.org/drawingml/2006/main">
+              <a:graphicData uri="http://schemas.openxmlformats.org/drawingml/2006/picture">
+                <pic:pic xmlns:pic="http://schemas.openxmlformats.org/drawingml/2006/picture">
+                  <pic:nvPicPr>
+                    <pic:cNvPr id="0" name="Picture 1" descr="D:\Desktop\Telas\promocao1.PNG"/>
+                    <pic:cNvPicPr>
+                      <a:picLocks noChangeAspect="1" noChangeArrowheads="1"/>
+                    </pic:cNvPicPr>
+                  </pic:nvPicPr>
+                  <pic:blipFill>
+                    <a:blip r:embed="rId7">
+                      <a:extLst>
+                        <a:ext uri="{28A0092B-C50C-407E-A947-70E740481C1C}">
+                          <a14:useLocalDpi xmlns:a14="http://schemas.microsoft.com/office/drawing/2010/main" val="0"/>
+                        </a:ext>
+                      </a:extLst>
+                    </a:blip>
+                    <a:srcRect/>
+                    <a:stretch>
+                      <a:fillRect/>
+                    </a:stretch>
+                  </pic:blipFill>
+                  <pic:spPr bwMode="auto">
+                    <a:xfrm>
+                      <a:off x="0" y="0"/>
+                      <a:ext cx="6115050" cy="2828925"/>
+                    </a:xfrm>
+                    <a:prstGeom prst="rect">
+                      <a:avLst/>
+                    </a:prstGeom>
+                    <a:noFill/>
+                    <a:ln>
+                      <a:noFill/>
+                    </a:ln>
+                  </pic:spPr>
+                </pic:pic>
+              </a:graphicData>
+            </a:graphic>
+          </wp:inline>
+        </w:drawing>
+      </w:r>
+    </w:p>
+    <w:p>
+      <w:pPr>
+        <w:pStyle w:val="Standard"/>
+        <w:numPr>
+          <w:ilvl w:val="1"/>
+          <w:numId w:val="14"/>
+        </w:numPr>
+        <w:rPr>
+          <w:rFonts w:ascii="Arial" w:hAnsi="Arial" w:cs="Arial"/>
+          <w:b/>
+          <w:lang w:val="pt-BR"/>
+        </w:rPr>
+      </w:pPr>
+      <w:r>
+        <w:rPr>
+          <w:rFonts w:ascii="Arial" w:hAnsi="Arial" w:cs="Arial"/>
+          <w:b/>
+          <w:lang w:val="pt-BR"/>
+        </w:rPr>
+        <w:t>Duração</w:t>
+      </w:r>
+    </w:p>
+    <w:p>
+      <w:pPr>
+        <w:pStyle w:val="Standard"/>
+        <w:rPr>
+          <w:rFonts w:ascii="Arial" w:hAnsi="Arial" w:cs="Arial"/>
+          <w:b/>
+          <w:lang w:val="pt-BR"/>
+        </w:rPr>
+      </w:pPr>
+      <w:r>
+        <w:rPr>
+          <w:rFonts w:ascii="Arial" w:hAnsi="Arial" w:cs="Arial"/>
+          <w:b/>
+          <w:noProof/>
+          <w:lang w:val="pt-BR" w:eastAsia="pt-BR"/>
+        </w:rPr>
+        <w:drawing>
+          <wp:inline distT="0" distB="0" distL="0" distR="0">
+            <wp:extent cx="6115050" cy="3619500"/>
+            <wp:effectExtent l="0" t="0" r="0" b="0"/>
+            <wp:docPr id="2" name="Imagem 2" descr="D:\Desktop\Telas\promocao2.PNG"/>
+            <wp:cNvGraphicFramePr>
+              <a:graphicFrameLocks xmlns:a="http://schemas.openxmlformats.org/drawingml/2006/main" noChangeAspect="1"/>
+            </wp:cNvGraphicFramePr>
+            <a:graphic xmlns:a="http://schemas.openxmlformats.org/drawingml/2006/main">
+              <a:graphicData uri="http://schemas.openxmlformats.org/drawingml/2006/picture">
+                <pic:pic xmlns:pic="http://schemas.openxmlformats.org/drawingml/2006/picture">
+                  <pic:nvPicPr>
+                    <pic:cNvPr id="0" name="Picture 2" descr="D:\Desktop\Telas\promocao2.PNG"/>
+                    <pic:cNvPicPr>
+                      <a:picLocks noChangeAspect="1" noChangeArrowheads="1"/>
+                    </pic:cNvPicPr>
+                  </pic:nvPicPr>
+                  <pic:blipFill>
+                    <a:blip r:embed="rId8">
+                      <a:extLst>
+                        <a:ext uri="{28A0092B-C50C-407E-A947-70E740481C1C}">
+                          <a14:useLocalDpi xmlns:a14="http://schemas.microsoft.com/office/drawing/2010/main" val="0"/>
+                        </a:ext>
+                      </a:extLst>
+                    </a:blip>
+                    <a:srcRect/>
+                    <a:stretch>
+                      <a:fillRect/>
+                    </a:stretch>
+                  </pic:blipFill>
+                  <pic:spPr bwMode="auto">
+                    <a:xfrm>
+                      <a:off x="0" y="0"/>
+                      <a:ext cx="6115050" cy="3619500"/>
+                    </a:xfrm>
+                    <a:prstGeom prst="rect">
+                      <a:avLst/>
+                    </a:prstGeom>
+                    <a:noFill/>
+                    <a:ln>
+                      <a:noFill/>
+                    </a:ln>
+                  </pic:spPr>
+                </pic:pic>
+              </a:graphicData>
+            </a:graphic>
+          </wp:inline>
+        </w:drawing>
+      </w:r>
+      <w:bookmarkStart w:id="0" w:name="_GoBack"/>
+      <w:bookmarkEnd w:id="0"/>
     </w:p>
     <w:sectPr>
-      <w:headerReference w:type="default" r:id="rId7"/>
-      <w:footerReference w:type="default" r:id="rId8"/>
+      <w:headerReference w:type="default" r:id="rId9"/>
+      <w:footerReference w:type="default" r:id="rId10"/>
       <w:pgSz w:w="11906" w:h="16838"/>
       <w:pgMar w:top="1856" w:right="1136" w:bottom="1856" w:left="1136" w:header="1136" w:footer="1136" w:gutter="0"/>
       <w:cols w:space="720"/>
@@ -1088,7 +1288,7 @@
               <w:noProof/>
               <w:sz w:val="20"/>
             </w:rPr>
-            <w:t>1</w:t>
+            <w:t>2</w:t>
           </w:r>
           <w:r>
             <w:rPr>
@@ -2033,6 +2233,98 @@
     </w:lvl>
   </w:abstractNum>
   <w:abstractNum w:abstractNumId="8">
+    <w:nsid w:val="40425901"/>
+    <w:multiLevelType w:val="multilevel"/>
+    <w:tmpl w:val="C3A889FE"/>
+    <w:lvl w:ilvl="0">
+      <w:start w:val="1"/>
+      <w:numFmt w:val="decimal"/>
+      <w:lvlText w:val="%1."/>
+      <w:lvlJc w:val="left"/>
+      <w:pPr>
+        <w:ind w:left="1080" w:hanging="360"/>
+      </w:pPr>
+    </w:lvl>
+    <w:lvl w:ilvl="1">
+      <w:start w:val="1"/>
+      <w:numFmt w:val="decimal"/>
+      <w:lvlText w:val="%1.%2."/>
+      <w:lvlJc w:val="left"/>
+      <w:pPr>
+        <w:ind w:left="1512" w:hanging="432"/>
+      </w:pPr>
+      <w:rPr>
+        <w:b/>
+      </w:rPr>
+    </w:lvl>
+    <w:lvl w:ilvl="2">
+      <w:start w:val="1"/>
+      <w:numFmt w:val="decimal"/>
+      <w:lvlText w:val="%1.%2.%3."/>
+      <w:lvlJc w:val="left"/>
+      <w:pPr>
+        <w:ind w:left="1944" w:hanging="504"/>
+      </w:pPr>
+      <w:rPr>
+        <w:b/>
+      </w:rPr>
+    </w:lvl>
+    <w:lvl w:ilvl="3">
+      <w:start w:val="1"/>
+      <w:numFmt w:val="decimal"/>
+      <w:lvlText w:val="%1.%2.%3.%4."/>
+      <w:lvlJc w:val="left"/>
+      <w:pPr>
+        <w:ind w:left="2448" w:hanging="648"/>
+      </w:pPr>
+    </w:lvl>
+    <w:lvl w:ilvl="4">
+      <w:start w:val="1"/>
+      <w:numFmt w:val="decimal"/>
+      <w:lvlText w:val="%1.%2.%3.%4.%5."/>
+      <w:lvlJc w:val="left"/>
+      <w:pPr>
+        <w:ind w:left="2952" w:hanging="792"/>
+      </w:pPr>
+    </w:lvl>
+    <w:lvl w:ilvl="5">
+      <w:start w:val="1"/>
+      <w:numFmt w:val="decimal"/>
+      <w:lvlText w:val="%1.%2.%3.%4.%5.%6."/>
+      <w:lvlJc w:val="left"/>
+      <w:pPr>
+        <w:ind w:left="3456" w:hanging="936"/>
+      </w:pPr>
+    </w:lvl>
+    <w:lvl w:ilvl="6">
+      <w:start w:val="1"/>
+      <w:numFmt w:val="decimal"/>
+      <w:lvlText w:val="%1.%2.%3.%4.%5.%6.%7."/>
+      <w:lvlJc w:val="left"/>
+      <w:pPr>
+        <w:ind w:left="3960" w:hanging="1080"/>
+      </w:pPr>
+    </w:lvl>
+    <w:lvl w:ilvl="7">
+      <w:start w:val="1"/>
+      <w:numFmt w:val="decimal"/>
+      <w:lvlText w:val="%1.%2.%3.%4.%5.%6.%7.%8."/>
+      <w:lvlJc w:val="left"/>
+      <w:pPr>
+        <w:ind w:left="4464" w:hanging="1224"/>
+      </w:pPr>
+    </w:lvl>
+    <w:lvl w:ilvl="8">
+      <w:start w:val="1"/>
+      <w:numFmt w:val="decimal"/>
+      <w:lvlText w:val="%1.%2.%3.%4.%5.%6.%7.%8.%9."/>
+      <w:lvlJc w:val="left"/>
+      <w:pPr>
+        <w:ind w:left="5040" w:hanging="1440"/>
+      </w:pPr>
+    </w:lvl>
+  </w:abstractNum>
+  <w:abstractNum w:abstractNumId="9">
     <w:nsid w:val="41022507"/>
     <w:multiLevelType w:val="multilevel"/>
     <w:tmpl w:val="8EDAC8E0"/>
@@ -2095,7 +2387,7 @@
       <w:lvlJc w:val="left"/>
     </w:lvl>
   </w:abstractNum>
-  <w:abstractNum w:abstractNumId="9">
+  <w:abstractNum w:abstractNumId="10">
     <w:nsid w:val="54174EFF"/>
     <w:multiLevelType w:val="multilevel"/>
     <w:tmpl w:val="BAC21842"/>
@@ -2182,7 +2474,7 @@
       </w:pPr>
     </w:lvl>
   </w:abstractNum>
-  <w:abstractNum w:abstractNumId="10">
+  <w:abstractNum w:abstractNumId="11">
     <w:nsid w:val="54516239"/>
     <w:multiLevelType w:val="multilevel"/>
     <w:tmpl w:val="DCE862C6"/>
@@ -2271,7 +2563,93 @@
       </w:pPr>
     </w:lvl>
   </w:abstractNum>
-  <w:abstractNum w:abstractNumId="11">
+  <w:abstractNum w:abstractNumId="12">
+    <w:nsid w:val="5FB43C6E"/>
+    <w:multiLevelType w:val="hybridMultilevel"/>
+    <w:tmpl w:val="195067F6"/>
+    <w:lvl w:ilvl="0" w:tplc="0416000F">
+      <w:start w:val="1"/>
+      <w:numFmt w:val="decimal"/>
+      <w:lvlText w:val="%1."/>
+      <w:lvlJc w:val="left"/>
+      <w:pPr>
+        <w:ind w:left="720" w:hanging="360"/>
+      </w:pPr>
+    </w:lvl>
+    <w:lvl w:ilvl="1" w:tplc="04160019" w:tentative="1">
+      <w:start w:val="1"/>
+      <w:numFmt w:val="lowerLetter"/>
+      <w:lvlText w:val="%2."/>
+      <w:lvlJc w:val="left"/>
+      <w:pPr>
+        <w:ind w:left="1440" w:hanging="360"/>
+      </w:pPr>
+    </w:lvl>
+    <w:lvl w:ilvl="2" w:tplc="0416001B" w:tentative="1">
+      <w:start w:val="1"/>
+      <w:numFmt w:val="lowerRoman"/>
+      <w:lvlText w:val="%3."/>
+      <w:lvlJc w:val="right"/>
+      <w:pPr>
+        <w:ind w:left="2160" w:hanging="180"/>
+      </w:pPr>
+    </w:lvl>
+    <w:lvl w:ilvl="3" w:tplc="0416000F" w:tentative="1">
+      <w:start w:val="1"/>
+      <w:numFmt w:val="decimal"/>
+      <w:lvlText w:val="%4."/>
+      <w:lvlJc w:val="left"/>
+      <w:pPr>
+        <w:ind w:left="2880" w:hanging="360"/>
+      </w:pPr>
+    </w:lvl>
+    <w:lvl w:ilvl="4" w:tplc="04160019" w:tentative="1">
+      <w:start w:val="1"/>
+      <w:numFmt w:val="lowerLetter"/>
+      <w:lvlText w:val="%5."/>
+      <w:lvlJc w:val="left"/>
+      <w:pPr>
+        <w:ind w:left="3600" w:hanging="360"/>
+      </w:pPr>
+    </w:lvl>
+    <w:lvl w:ilvl="5" w:tplc="0416001B" w:tentative="1">
+      <w:start w:val="1"/>
+      <w:numFmt w:val="lowerRoman"/>
+      <w:lvlText w:val="%6."/>
+      <w:lvlJc w:val="right"/>
+      <w:pPr>
+        <w:ind w:left="4320" w:hanging="180"/>
+      </w:pPr>
+    </w:lvl>
+    <w:lvl w:ilvl="6" w:tplc="0416000F" w:tentative="1">
+      <w:start w:val="1"/>
+      <w:numFmt w:val="decimal"/>
+      <w:lvlText w:val="%7."/>
+      <w:lvlJc w:val="left"/>
+      <w:pPr>
+        <w:ind w:left="5040" w:hanging="360"/>
+      </w:pPr>
+    </w:lvl>
+    <w:lvl w:ilvl="7" w:tplc="04160019" w:tentative="1">
+      <w:start w:val="1"/>
+      <w:numFmt w:val="lowerLetter"/>
+      <w:lvlText w:val="%8."/>
+      <w:lvlJc w:val="left"/>
+      <w:pPr>
+        <w:ind w:left="5760" w:hanging="360"/>
+      </w:pPr>
+    </w:lvl>
+    <w:lvl w:ilvl="8" w:tplc="0416001B" w:tentative="1">
+      <w:start w:val="1"/>
+      <w:numFmt w:val="lowerRoman"/>
+      <w:lvlText w:val="%9."/>
+      <w:lvlJc w:val="right"/>
+      <w:pPr>
+        <w:ind w:left="6480" w:hanging="180"/>
+      </w:pPr>
+    </w:lvl>
+  </w:abstractNum>
+  <w:abstractNum w:abstractNumId="13">
     <w:nsid w:val="6A5C2481"/>
     <w:multiLevelType w:val="multilevel"/>
     <w:tmpl w:val="4CC48818"/>
@@ -2331,7 +2709,7 @@
       <w:lvlJc w:val="left"/>
     </w:lvl>
   </w:abstractNum>
-  <w:abstractNum w:abstractNumId="12">
+  <w:abstractNum w:abstractNumId="14">
     <w:nsid w:val="6F90273C"/>
     <w:multiLevelType w:val="multilevel"/>
     <w:tmpl w:val="DCE862C6"/>
@@ -2420,7 +2798,7 @@
       </w:pPr>
     </w:lvl>
   </w:abstractNum>
-  <w:abstractNum w:abstractNumId="13">
+  <w:abstractNum w:abstractNumId="15">
     <w:nsid w:val="766B4415"/>
     <w:multiLevelType w:val="multilevel"/>
     <w:tmpl w:val="1BBE8B4C"/>
@@ -2507,7 +2885,7 @@
       </w:pPr>
     </w:lvl>
   </w:abstractNum>
-  <w:abstractNum w:abstractNumId="14">
+  <w:abstractNum w:abstractNumId="16">
     <w:nsid w:val="789710EC"/>
     <w:multiLevelType w:val="multilevel"/>
     <w:tmpl w:val="C3A889FE"/>
@@ -2599,7 +2977,7 @@
       </w:pPr>
     </w:lvl>
   </w:abstractNum>
-  <w:abstractNum w:abstractNumId="15">
+  <w:abstractNum w:abstractNumId="17">
     <w:nsid w:val="7EE20407"/>
     <w:multiLevelType w:val="multilevel"/>
     <w:tmpl w:val="3F7A9560"/>
@@ -2696,19 +3074,19 @@
     <w:abstractNumId w:val="3"/>
   </w:num>
   <w:num w:numId="4">
+    <w:abstractNumId w:val="17"/>
+  </w:num>
+  <w:num w:numId="5">
     <w:abstractNumId w:val="15"/>
   </w:num>
-  <w:num w:numId="5">
+  <w:num w:numId="6">
+    <w:abstractNumId w:val="9"/>
+  </w:num>
+  <w:num w:numId="7">
     <w:abstractNumId w:val="13"/>
   </w:num>
-  <w:num w:numId="6">
-    <w:abstractNumId w:val="8"/>
-  </w:num>
-  <w:num w:numId="7">
-    <w:abstractNumId w:val="11"/>
-  </w:num>
   <w:num w:numId="8">
-    <w:abstractNumId w:val="9"/>
+    <w:abstractNumId w:val="10"/>
   </w:num>
   <w:num w:numId="9">
     <w:abstractNumId w:val="0"/>
@@ -2726,25 +3104,31 @@
     <w:abstractNumId w:val="4"/>
   </w:num>
   <w:num w:numId="13">
-    <w:abstractNumId w:val="9"/>
+    <w:abstractNumId w:val="10"/>
     <w:lvlOverride w:ilvl="0">
       <w:startOverride w:val="1"/>
     </w:lvlOverride>
   </w:num>
   <w:num w:numId="14">
+    <w:abstractNumId w:val="16"/>
+  </w:num>
+  <w:num w:numId="15">
     <w:abstractNumId w:val="14"/>
   </w:num>
-  <w:num w:numId="15">
-    <w:abstractNumId w:val="12"/>
-  </w:num>
   <w:num w:numId="16">
-    <w:abstractNumId w:val="10"/>
+    <w:abstractNumId w:val="11"/>
   </w:num>
   <w:num w:numId="17">
     <w:abstractNumId w:val="1"/>
   </w:num>
   <w:num w:numId="18">
     <w:abstractNumId w:val="5"/>
+  </w:num>
+  <w:num w:numId="19">
+    <w:abstractNumId w:val="12"/>
+  </w:num>
+  <w:num w:numId="20">
+    <w:abstractNumId w:val="8"/>
   </w:num>
 </w:numbering>
 </file>

</xml_diff>

<commit_message>
Atualização no documento de requisitos do caso de uso fazer promoções
</commit_message>
<xml_diff>
--- a/requisitos/web/CM_fazerPromocoes.docx
+++ b/requisitos/web/CM_fazerPromocoes.docx
@@ -219,7 +219,23 @@
           <w:rFonts w:ascii="Arial" w:hAnsi="Arial" w:cs="Arial"/>
           <w:lang w:val="pt-BR"/>
         </w:rPr>
-        <w:t xml:space="preserve">caso de uso começa quando o(a) </w:t>
+        <w:t xml:space="preserve">caso de uso começa quando </w:t>
+      </w:r>
+      <w:proofErr w:type="gramStart"/>
+      <w:r>
+        <w:rPr>
+          <w:rFonts w:ascii="Arial" w:hAnsi="Arial" w:cs="Arial"/>
+          <w:lang w:val="pt-BR"/>
+        </w:rPr>
+        <w:t>o(</w:t>
+      </w:r>
+      <w:proofErr w:type="gramEnd"/>
+      <w:r>
+        <w:rPr>
+          <w:rFonts w:ascii="Arial" w:hAnsi="Arial" w:cs="Arial"/>
+          <w:lang w:val="pt-BR"/>
+        </w:rPr>
+        <w:t xml:space="preserve">a) </w:t>
       </w:r>
       <w:r>
         <w:rPr>
@@ -233,21 +249,14 @@
           <w:rFonts w:ascii="Arial" w:hAnsi="Arial" w:cs="Arial"/>
           <w:lang w:val="pt-BR"/>
         </w:rPr>
-        <w:t xml:space="preserve"> clica no </w:t>
-      </w:r>
-      <w:r>
-        <w:rPr>
-          <w:rFonts w:ascii="Arial" w:hAnsi="Arial" w:cs="Arial"/>
-          <w:lang w:val="pt-BR"/>
-        </w:rPr>
-        <w:t>Item do menu</w:t>
-      </w:r>
-      <w:r>
-        <w:rPr>
-          <w:rFonts w:ascii="Arial" w:hAnsi="Arial" w:cs="Arial"/>
-          <w:lang w:val="pt-BR"/>
-        </w:rPr>
-        <w:t xml:space="preserve"> “Promoção” </w:t>
+        <w:t xml:space="preserve"> </w:t>
+      </w:r>
+      <w:r>
+        <w:rPr>
+          <w:rFonts w:ascii="Arial" w:hAnsi="Arial" w:cs="Arial"/>
+          <w:lang w:val="pt-BR"/>
+        </w:rPr>
+        <w:t>for cadastrar um novo veiculo</w:t>
       </w:r>
     </w:p>
     <w:p>
@@ -267,14 +276,14 @@
           <w:rFonts w:ascii="Arial" w:hAnsi="Arial" w:cs="Arial"/>
           <w:lang w:val="pt-BR"/>
         </w:rPr>
-        <w:t xml:space="preserve">Sistema retornará com a página contendo os veículos </w:t>
-      </w:r>
-      <w:r>
-        <w:rPr>
-          <w:rFonts w:ascii="Arial" w:hAnsi="Arial" w:cs="Arial"/>
-          <w:lang w:val="pt-BR"/>
-        </w:rPr>
-        <w:t xml:space="preserve">disponíveis </w:t>
+        <w:t>Ao preencher o campo valor da promoção na tela de cadastro de veículo o sistema considera que o veículo está em promoção</w:t>
+      </w:r>
+      <w:r>
+        <w:rPr>
+          <w:rFonts w:ascii="Arial" w:hAnsi="Arial" w:cs="Arial"/>
+          <w:lang w:val="pt-BR"/>
+        </w:rPr>
+        <w:t xml:space="preserve"> </w:t>
       </w:r>
     </w:p>
     <w:p>
@@ -294,7 +303,14 @@
           <w:rFonts w:ascii="Arial" w:hAnsi="Arial" w:cs="Arial"/>
           <w:lang w:val="pt-BR"/>
         </w:rPr>
-        <w:t xml:space="preserve">Colaborador clica no botão “promoção” do respectivo veículo [FA1] </w:t>
+        <w:t xml:space="preserve">Colaborador clica em </w:t>
+      </w:r>
+      <w:r>
+        <w:rPr>
+          <w:rFonts w:ascii="Arial" w:hAnsi="Arial" w:cs="Arial"/>
+          <w:lang w:val="pt-BR"/>
+        </w:rPr>
+        <w:t>cadastrar</w:t>
       </w:r>
     </w:p>
     <w:p>
@@ -314,7 +330,7 @@
           <w:rFonts w:ascii="Arial" w:hAnsi="Arial" w:cs="Arial"/>
           <w:lang w:val="pt-BR"/>
         </w:rPr>
-        <w:t>Sistema exibe pagina de promoção do veículo com formulário</w:t>
+        <w:t>Sistema persiste as informações da promoção</w:t>
       </w:r>
     </w:p>
     <w:p>
@@ -334,66 +350,6 @@
           <w:rFonts w:ascii="Arial" w:hAnsi="Arial" w:cs="Arial"/>
           <w:lang w:val="pt-BR"/>
         </w:rPr>
-        <w:t>Colaborador define o preço atual, preço promocional e o prazo que a promoção vai durar [FA2]</w:t>
-      </w:r>
-    </w:p>
-    <w:p>
-      <w:pPr>
-        <w:pStyle w:val="Textbody"/>
-        <w:numPr>
-          <w:ilvl w:val="1"/>
-          <w:numId w:val="14"/>
-        </w:numPr>
-        <w:rPr>
-          <w:rFonts w:ascii="Arial" w:hAnsi="Arial" w:cs="Arial"/>
-          <w:lang w:val="pt-BR"/>
-        </w:rPr>
-      </w:pPr>
-      <w:r>
-        <w:rPr>
-          <w:rFonts w:ascii="Arial" w:hAnsi="Arial" w:cs="Arial"/>
-          <w:lang w:val="pt-BR"/>
-        </w:rPr>
-        <w:t>Colaborador clica em salvar</w:t>
-      </w:r>
-    </w:p>
-    <w:p>
-      <w:pPr>
-        <w:pStyle w:val="Textbody"/>
-        <w:numPr>
-          <w:ilvl w:val="1"/>
-          <w:numId w:val="14"/>
-        </w:numPr>
-        <w:rPr>
-          <w:rFonts w:ascii="Arial" w:hAnsi="Arial" w:cs="Arial"/>
-          <w:lang w:val="pt-BR"/>
-        </w:rPr>
-      </w:pPr>
-      <w:r>
-        <w:rPr>
-          <w:rFonts w:ascii="Arial" w:hAnsi="Arial" w:cs="Arial"/>
-          <w:lang w:val="pt-BR"/>
-        </w:rPr>
-        <w:t>Sistema persiste as informações da promoção</w:t>
-      </w:r>
-    </w:p>
-    <w:p>
-      <w:pPr>
-        <w:pStyle w:val="Textbody"/>
-        <w:numPr>
-          <w:ilvl w:val="1"/>
-          <w:numId w:val="14"/>
-        </w:numPr>
-        <w:rPr>
-          <w:rFonts w:ascii="Arial" w:hAnsi="Arial" w:cs="Arial"/>
-          <w:lang w:val="pt-BR"/>
-        </w:rPr>
-      </w:pPr>
-      <w:r>
-        <w:rPr>
-          <w:rFonts w:ascii="Arial" w:hAnsi="Arial" w:cs="Arial"/>
-          <w:lang w:val="pt-BR"/>
-        </w:rPr>
         <w:t>O caso de uso é encerrado.</w:t>
       </w:r>
     </w:p>
@@ -408,11 +364,50 @@
           <w:lang w:val="pt-BR"/>
         </w:rPr>
       </w:pPr>
-      <w:r>
-        <w:rPr>
-          <w:lang w:val="pt-BR"/>
-        </w:rPr>
-        <w:t>Fluxos Alternativos</w:t>
+      <w:proofErr w:type="spellStart"/>
+      <w:r>
+        <w:rPr>
+          <w:lang w:val="pt-BR"/>
+        </w:rPr>
+        <w:t>Subfluxos</w:t>
+      </w:r>
+      <w:proofErr w:type="spellEnd"/>
+    </w:p>
+    <w:p>
+      <w:pPr>
+        <w:pStyle w:val="Standard"/>
+        <w:ind w:firstLine="360"/>
+        <w:rPr>
+          <w:rFonts w:ascii="Arial" w:hAnsi="Arial" w:cs="Arial"/>
+          <w:sz w:val="20"/>
+          <w:lang w:val="pt-BR"/>
+        </w:rPr>
+      </w:pPr>
+      <w:r>
+        <w:rPr>
+          <w:rFonts w:ascii="Arial" w:hAnsi="Arial" w:cs="Arial"/>
+          <w:sz w:val="20"/>
+          <w:lang w:val="pt-BR"/>
+        </w:rPr>
+        <w:t>N/A</w:t>
+      </w:r>
+    </w:p>
+    <w:p>
+      <w:pPr>
+        <w:pStyle w:val="Ttulo1"/>
+        <w:numPr>
+          <w:ilvl w:val="0"/>
+          <w:numId w:val="14"/>
+        </w:numPr>
+        <w:rPr>
+          <w:lang w:val="pt-BR"/>
+        </w:rPr>
+      </w:pPr>
+      <w:r>
+        <w:rPr>
+          <w:lang w:val="pt-BR"/>
+        </w:rPr>
+        <w:t>Cenários Principais</w:t>
       </w:r>
     </w:p>
     <w:p>
@@ -430,71 +425,7 @@
         <w:rPr>
           <w:lang w:val="pt-BR"/>
         </w:rPr>
-        <w:t xml:space="preserve">Veículo já em promoção </w:t>
-      </w:r>
-      <w:r>
-        <w:rPr>
-          <w:lang w:val="pt-BR"/>
-        </w:rPr>
-        <w:t>[FA1]</w:t>
-      </w:r>
-    </w:p>
-    <w:p>
-      <w:pPr>
-        <w:pStyle w:val="Textbody"/>
-        <w:rPr>
-          <w:rFonts w:ascii="Arial" w:hAnsi="Arial" w:cs="Arial"/>
-          <w:lang w:val="pt-BR"/>
-        </w:rPr>
-      </w:pPr>
-      <w:r>
-        <w:rPr>
-          <w:rFonts w:ascii="Arial" w:hAnsi="Arial" w:cs="Arial"/>
-          <w:lang w:val="pt-BR"/>
-        </w:rPr>
-        <w:t xml:space="preserve">Se no momento que o </w:t>
-      </w:r>
-      <w:r>
-        <w:rPr>
-          <w:rFonts w:ascii="Arial" w:hAnsi="Arial" w:cs="Arial"/>
-          <w:lang w:val="pt-BR"/>
-        </w:rPr>
-        <w:t xml:space="preserve">colaborador clicar em </w:t>
-      </w:r>
-      <w:r>
-        <w:rPr>
-          <w:rFonts w:ascii="Arial" w:hAnsi="Arial" w:cs="Arial"/>
-          <w:lang w:val="pt-BR"/>
-        </w:rPr>
-        <w:t>promoção</w:t>
-      </w:r>
-      <w:r>
-        <w:rPr>
-          <w:rFonts w:ascii="Arial" w:hAnsi="Arial" w:cs="Arial"/>
-          <w:lang w:val="pt-BR"/>
-        </w:rPr>
-        <w:t xml:space="preserve"> em um veículo</w:t>
-      </w:r>
-      <w:r>
-        <w:rPr>
-          <w:rFonts w:ascii="Arial" w:hAnsi="Arial" w:cs="Arial"/>
-          <w:lang w:val="pt-BR"/>
-        </w:rPr>
-        <w:t xml:space="preserve">, e </w:t>
-      </w:r>
-      <w:r>
-        <w:rPr>
-          <w:rFonts w:ascii="Arial" w:hAnsi="Arial" w:cs="Arial"/>
-          <w:lang w:val="pt-BR"/>
-        </w:rPr>
-        <w:t>o mesmo já estiver em promoção</w:t>
-      </w:r>
-      <w:r>
-        <w:rPr>
-          <w:rFonts w:ascii="Arial" w:hAnsi="Arial" w:cs="Arial"/>
-          <w:lang w:val="pt-BR"/>
-        </w:rPr>
-        <w:t>, então:</w:t>
+        <w:t>Cenário 1</w:t>
       </w:r>
     </w:p>
     <w:p>
@@ -514,121 +445,10 @@
           <w:rFonts w:ascii="Arial" w:hAnsi="Arial" w:cs="Arial"/>
           <w:lang w:val="pt-BR"/>
         </w:rPr>
-        <w:t>O</w:t>
-      </w:r>
-      <w:r>
-        <w:rPr>
-          <w:rFonts w:ascii="Arial" w:hAnsi="Arial" w:cs="Arial"/>
-          <w:lang w:val="pt-BR"/>
-        </w:rPr>
-        <w:t xml:space="preserve"> sistema </w:t>
-      </w:r>
-      <w:r>
-        <w:rPr>
-          <w:rFonts w:ascii="Arial" w:hAnsi="Arial" w:cs="Arial"/>
-          <w:lang w:val="pt-BR"/>
-        </w:rPr>
-        <w:t>exibirá um alerta informando que já está em promoção</w:t>
-      </w:r>
-    </w:p>
-    <w:p>
-      <w:pPr>
-        <w:pStyle w:val="Textbody"/>
-        <w:numPr>
-          <w:ilvl w:val="2"/>
-          <w:numId w:val="14"/>
-        </w:numPr>
-        <w:rPr>
-          <w:rFonts w:ascii="Arial" w:hAnsi="Arial" w:cs="Arial"/>
-          <w:lang w:val="pt-BR"/>
-        </w:rPr>
-      </w:pPr>
-      <w:r>
-        <w:rPr>
-          <w:rFonts w:ascii="Arial" w:hAnsi="Arial" w:cs="Arial"/>
-          <w:lang w:val="pt-BR"/>
-        </w:rPr>
-        <w:t>O caso de uso é encerrado.</w:t>
-      </w:r>
-    </w:p>
-    <w:p>
-      <w:pPr>
-        <w:pStyle w:val="Textbody"/>
-        <w:numPr>
-          <w:ilvl w:val="1"/>
-          <w:numId w:val="14"/>
-        </w:numPr>
-        <w:rPr>
-          <w:rFonts w:ascii="Arial" w:hAnsi="Arial" w:cs="Arial"/>
-          <w:b/>
-          <w:lang w:val="pt-BR"/>
-        </w:rPr>
-      </w:pPr>
-      <w:r>
-        <w:rPr>
-          <w:rFonts w:ascii="Arial" w:hAnsi="Arial" w:cs="Arial"/>
-          <w:b/>
-          <w:lang w:val="pt-BR"/>
-        </w:rPr>
-        <w:t xml:space="preserve">Preço não promocional [FA2] </w:t>
-      </w:r>
-    </w:p>
-    <w:p>
-      <w:pPr>
-        <w:pStyle w:val="Textbody"/>
-        <w:ind w:left="792"/>
-        <w:rPr>
-          <w:rFonts w:ascii="Arial" w:hAnsi="Arial" w:cs="Arial"/>
-          <w:lang w:val="pt-BR"/>
-        </w:rPr>
-      </w:pPr>
-      <w:r>
-        <w:rPr>
-          <w:rFonts w:ascii="Arial" w:hAnsi="Arial" w:cs="Arial"/>
-          <w:lang w:val="pt-BR"/>
-        </w:rPr>
-        <w:t>Se o preço promocional for mais caro que o preço atual, então:</w:t>
-      </w:r>
-    </w:p>
-    <w:p>
-      <w:pPr>
-        <w:pStyle w:val="Textbody"/>
-        <w:numPr>
-          <w:ilvl w:val="2"/>
-          <w:numId w:val="14"/>
-        </w:numPr>
-        <w:rPr>
-          <w:rFonts w:ascii="Arial" w:hAnsi="Arial" w:cs="Arial"/>
-          <w:lang w:val="pt-BR"/>
-        </w:rPr>
-      </w:pPr>
-      <w:r>
-        <w:rPr>
-          <w:rFonts w:ascii="Arial" w:hAnsi="Arial" w:cs="Arial"/>
-          <w:lang w:val="pt-BR"/>
-        </w:rPr>
-        <w:t xml:space="preserve"> Sistema alerta que preço promocional está maior que atual</w:t>
-      </w:r>
-    </w:p>
-    <w:p>
-      <w:pPr>
-        <w:pStyle w:val="Textbody"/>
-        <w:numPr>
-          <w:ilvl w:val="2"/>
-          <w:numId w:val="14"/>
-        </w:numPr>
-        <w:rPr>
-          <w:rFonts w:ascii="Arial" w:hAnsi="Arial" w:cs="Arial"/>
-          <w:lang w:val="pt-BR"/>
-        </w:rPr>
-      </w:pPr>
-      <w:r>
-        <w:rPr>
-          <w:rFonts w:ascii="Arial" w:hAnsi="Arial" w:cs="Arial"/>
-          <w:lang w:val="pt-BR"/>
-        </w:rPr>
-        <w:t xml:space="preserve"> Volta para passo 5 do fluxo principal</w:t>
-      </w:r>
+        <w:t>Todos os passos do fluxo principal</w:t>
+      </w:r>
+      <w:bookmarkStart w:id="0" w:name="_GoBack"/>
+      <w:bookmarkEnd w:id="0"/>
     </w:p>
     <w:p>
       <w:pPr>
@@ -641,19 +461,17 @@
           <w:lang w:val="pt-BR"/>
         </w:rPr>
       </w:pPr>
-      <w:proofErr w:type="spellStart"/>
-      <w:r>
-        <w:rPr>
-          <w:lang w:val="pt-BR"/>
-        </w:rPr>
-        <w:t>Subfluxos</w:t>
-      </w:r>
-      <w:proofErr w:type="spellEnd"/>
+      <w:r>
+        <w:rPr>
+          <w:lang w:val="pt-BR"/>
+        </w:rPr>
+        <w:t>Pós-condições</w:t>
+      </w:r>
     </w:p>
     <w:p>
       <w:pPr>
         <w:pStyle w:val="Standard"/>
-        <w:ind w:firstLine="360"/>
+        <w:ind w:left="360"/>
         <w:rPr>
           <w:rFonts w:ascii="Arial" w:hAnsi="Arial" w:cs="Arial"/>
           <w:sz w:val="20"/>
@@ -666,7 +484,7 @@
           <w:sz w:val="20"/>
           <w:lang w:val="pt-BR"/>
         </w:rPr>
-        <w:t>N/A</w:t>
+        <w:t>Veículos alugados com os preços promocionais.</w:t>
       </w:r>
     </w:p>
     <w:p>
@@ -684,192 +502,6 @@
         <w:rPr>
           <w:lang w:val="pt-BR"/>
         </w:rPr>
-        <w:t>Cenários Principais</w:t>
-      </w:r>
-    </w:p>
-    <w:p>
-      <w:pPr>
-        <w:pStyle w:val="Ttulo2"/>
-        <w:numPr>
-          <w:ilvl w:val="1"/>
-          <w:numId w:val="14"/>
-        </w:numPr>
-        <w:rPr>
-          <w:lang w:val="pt-BR"/>
-        </w:rPr>
-      </w:pPr>
-      <w:r>
-        <w:rPr>
-          <w:lang w:val="pt-BR"/>
-        </w:rPr>
-        <w:t>Cenário 1</w:t>
-      </w:r>
-    </w:p>
-    <w:p>
-      <w:pPr>
-        <w:pStyle w:val="Textbody"/>
-        <w:numPr>
-          <w:ilvl w:val="2"/>
-          <w:numId w:val="14"/>
-        </w:numPr>
-        <w:rPr>
-          <w:rFonts w:ascii="Arial" w:hAnsi="Arial" w:cs="Arial"/>
-          <w:lang w:val="pt-BR"/>
-        </w:rPr>
-      </w:pPr>
-      <w:r>
-        <w:rPr>
-          <w:rFonts w:ascii="Arial" w:hAnsi="Arial" w:cs="Arial"/>
-          <w:lang w:val="pt-BR"/>
-        </w:rPr>
-        <w:t>Todos os passos do fluxo principal</w:t>
-      </w:r>
-    </w:p>
-    <w:p>
-      <w:pPr>
-        <w:pStyle w:val="Textbody"/>
-        <w:numPr>
-          <w:ilvl w:val="1"/>
-          <w:numId w:val="14"/>
-        </w:numPr>
-        <w:rPr>
-          <w:rFonts w:ascii="Arial" w:hAnsi="Arial" w:cs="Arial"/>
-          <w:b/>
-          <w:lang w:val="pt-BR"/>
-        </w:rPr>
-      </w:pPr>
-      <w:r>
-        <w:rPr>
-          <w:rFonts w:ascii="Arial" w:hAnsi="Arial" w:cs="Arial"/>
-          <w:b/>
-          <w:lang w:val="pt-BR"/>
-        </w:rPr>
-        <w:t>Cenário 2</w:t>
-      </w:r>
-    </w:p>
-    <w:p>
-      <w:pPr>
-        <w:pStyle w:val="Textbody"/>
-        <w:numPr>
-          <w:ilvl w:val="2"/>
-          <w:numId w:val="14"/>
-        </w:numPr>
-        <w:rPr>
-          <w:rFonts w:ascii="Arial" w:hAnsi="Arial" w:cs="Arial"/>
-          <w:b/>
-          <w:lang w:val="pt-BR"/>
-        </w:rPr>
-      </w:pPr>
-      <w:r>
-        <w:rPr>
-          <w:rFonts w:ascii="Arial" w:hAnsi="Arial" w:cs="Arial"/>
-          <w:lang w:val="pt-BR"/>
-        </w:rPr>
-        <w:t>Passo 3</w:t>
-      </w:r>
-      <w:r>
-        <w:rPr>
-          <w:rFonts w:ascii="Arial" w:hAnsi="Arial" w:cs="Arial"/>
-          <w:lang w:val="pt-BR"/>
-        </w:rPr>
-        <w:t xml:space="preserve"> do fluxo principal, fluxo alternativo 1</w:t>
-      </w:r>
-    </w:p>
-    <w:p>
-      <w:pPr>
-        <w:pStyle w:val="Textbody"/>
-        <w:numPr>
-          <w:ilvl w:val="1"/>
-          <w:numId w:val="14"/>
-        </w:numPr>
-        <w:rPr>
-          <w:rFonts w:ascii="Arial" w:hAnsi="Arial" w:cs="Arial"/>
-          <w:b/>
-          <w:lang w:val="pt-BR"/>
-        </w:rPr>
-      </w:pPr>
-      <w:r>
-        <w:rPr>
-          <w:rFonts w:ascii="Arial" w:hAnsi="Arial" w:cs="Arial"/>
-          <w:b/>
-          <w:lang w:val="pt-BR"/>
-        </w:rPr>
-        <w:t>Cenário 3</w:t>
-      </w:r>
-    </w:p>
-    <w:p>
-      <w:pPr>
-        <w:pStyle w:val="Textbody"/>
-        <w:numPr>
-          <w:ilvl w:val="2"/>
-          <w:numId w:val="14"/>
-        </w:numPr>
-        <w:rPr>
-          <w:rFonts w:ascii="Arial" w:hAnsi="Arial" w:cs="Arial"/>
-          <w:lang w:val="pt-BR"/>
-        </w:rPr>
-      </w:pPr>
-      <w:r>
-        <w:rPr>
-          <w:rFonts w:ascii="Arial" w:hAnsi="Arial" w:cs="Arial"/>
-          <w:lang w:val="pt-BR"/>
-        </w:rPr>
-        <w:lastRenderedPageBreak/>
-        <w:t>Passo 3 do fluxo principal, fluxo alternativo 1, fluxo alternativo 2</w:t>
-      </w:r>
-    </w:p>
-    <w:p>
-      <w:pPr>
-        <w:pStyle w:val="Ttulo1"/>
-        <w:numPr>
-          <w:ilvl w:val="0"/>
-          <w:numId w:val="14"/>
-        </w:numPr>
-        <w:rPr>
-          <w:lang w:val="pt-BR"/>
-        </w:rPr>
-      </w:pPr>
-      <w:r>
-        <w:rPr>
-          <w:lang w:val="pt-BR"/>
-        </w:rPr>
-        <w:t>Pós-condições</w:t>
-      </w:r>
-    </w:p>
-    <w:p>
-      <w:pPr>
-        <w:pStyle w:val="Standard"/>
-        <w:ind w:left="360"/>
-        <w:rPr>
-          <w:rFonts w:ascii="Arial" w:hAnsi="Arial" w:cs="Arial"/>
-          <w:sz w:val="20"/>
-          <w:lang w:val="pt-BR"/>
-        </w:rPr>
-      </w:pPr>
-      <w:r>
-        <w:rPr>
-          <w:rFonts w:ascii="Arial" w:hAnsi="Arial" w:cs="Arial"/>
-          <w:sz w:val="20"/>
-          <w:lang w:val="pt-BR"/>
-        </w:rPr>
-        <w:t>Veículos alugados com os preços promocionais.</w:t>
-      </w:r>
-    </w:p>
-    <w:p>
-      <w:pPr>
-        <w:pStyle w:val="Ttulo1"/>
-        <w:numPr>
-          <w:ilvl w:val="0"/>
-          <w:numId w:val="14"/>
-        </w:numPr>
-        <w:rPr>
-          <w:lang w:val="pt-BR"/>
-        </w:rPr>
-      </w:pPr>
-      <w:r>
-        <w:rPr>
-          <w:lang w:val="pt-BR"/>
-        </w:rPr>
         <w:t>Requisitos Adicionais</w:t>
       </w:r>
     </w:p>
@@ -963,6 +595,7 @@
           <w:noProof/>
           <w:lang w:val="pt-BR" w:eastAsia="pt-BR"/>
         </w:rPr>
+        <w:lastRenderedPageBreak/>
         <w:drawing>
           <wp:inline distT="0" distB="0" distL="0" distR="0">
             <wp:extent cx="6114415" cy="2806700"/>
@@ -1034,8 +667,6 @@
         </w:rPr>
         <w:t>Duração</w:t>
       </w:r>
-      <w:bookmarkStart w:id="0" w:name="_GoBack"/>
-      <w:bookmarkEnd w:id="0"/>
     </w:p>
     <w:p>
       <w:pPr>
@@ -1548,7 +1179,7 @@
 
 <file path=word/numbering.xml><?xml version="1.0" encoding="utf-8"?>
 <w:numbering xmlns:wpc="http://schemas.microsoft.com/office/word/2010/wordprocessingCanvas" xmlns:mc="http://schemas.openxmlformats.org/markup-compatibility/2006" xmlns:o="urn:schemas-microsoft-com:office:office" xmlns:r="http://schemas.openxmlformats.org/officeDocument/2006/relationships" xmlns:m="http://schemas.openxmlformats.org/officeDocument/2006/math" xmlns:v="urn:schemas-microsoft-com:vml" xmlns:wp14="http://schemas.microsoft.com/office/word/2010/wordprocessingDrawing" xmlns:wp="http://schemas.openxmlformats.org/drawingml/2006/wordprocessingDrawing" xmlns:w10="urn:schemas-microsoft-com:office:word" xmlns:w="http://schemas.openxmlformats.org/wordprocessingml/2006/main" xmlns:w14="http://schemas.microsoft.com/office/word/2010/wordml" xmlns:w15="http://schemas.microsoft.com/office/word/2012/wordml" xmlns:wpg="http://schemas.microsoft.com/office/word/2010/wordprocessingGroup" xmlns:wpi="http://schemas.microsoft.com/office/word/2010/wordprocessingInk" xmlns:wne="http://schemas.microsoft.com/office/word/2006/wordml" xmlns:wps="http://schemas.microsoft.com/office/word/2010/wordprocessingShape" mc:Ignorable="w14 w15 wp14">
-  <w:abstractNum w:abstractNumId="0">
+  <w:abstractNum w:abstractNumId="0" w15:restartNumberingAfterBreak="0">
     <w:nsid w:val="0C512A7F"/>
     <w:multiLevelType w:val="multilevel"/>
     <w:tmpl w:val="FE6AAC1E"/>
@@ -1635,7 +1266,7 @@
       </w:pPr>
     </w:lvl>
   </w:abstractNum>
-  <w:abstractNum w:abstractNumId="1">
+  <w:abstractNum w:abstractNumId="1" w15:restartNumberingAfterBreak="0">
     <w:nsid w:val="0EE64A08"/>
     <w:multiLevelType w:val="multilevel"/>
     <w:tmpl w:val="C3A889FE"/>
@@ -1727,7 +1358,7 @@
       </w:pPr>
     </w:lvl>
   </w:abstractNum>
-  <w:abstractNum w:abstractNumId="2">
+  <w:abstractNum w:abstractNumId="2" w15:restartNumberingAfterBreak="0">
     <w:nsid w:val="14647FF4"/>
     <w:multiLevelType w:val="multilevel"/>
     <w:tmpl w:val="1BA0149E"/>
@@ -1790,7 +1421,7 @@
       <w:lvlJc w:val="left"/>
     </w:lvl>
   </w:abstractNum>
-  <w:abstractNum w:abstractNumId="3">
+  <w:abstractNum w:abstractNumId="3" w15:restartNumberingAfterBreak="0">
     <w:nsid w:val="230D5DAD"/>
     <w:multiLevelType w:val="multilevel"/>
     <w:tmpl w:val="E65CE1EE"/>
@@ -1877,7 +1508,7 @@
       </w:pPr>
     </w:lvl>
   </w:abstractNum>
-  <w:abstractNum w:abstractNumId="4">
+  <w:abstractNum w:abstractNumId="4" w15:restartNumberingAfterBreak="0">
     <w:nsid w:val="25962CBA"/>
     <w:multiLevelType w:val="multilevel"/>
     <w:tmpl w:val="284EA298"/>
@@ -1963,7 +1594,7 @@
       </w:pPr>
     </w:lvl>
   </w:abstractNum>
-  <w:abstractNum w:abstractNumId="5">
+  <w:abstractNum w:abstractNumId="5" w15:restartNumberingAfterBreak="0">
     <w:nsid w:val="30334559"/>
     <w:multiLevelType w:val="hybridMultilevel"/>
     <w:tmpl w:val="7874897E"/>
@@ -2049,7 +1680,7 @@
       </w:pPr>
     </w:lvl>
   </w:abstractNum>
-  <w:abstractNum w:abstractNumId="6">
+  <w:abstractNum w:abstractNumId="6" w15:restartNumberingAfterBreak="0">
     <w:nsid w:val="355531D1"/>
     <w:multiLevelType w:val="multilevel"/>
     <w:tmpl w:val="BB94ADCE"/>
@@ -2113,7 +1744,7 @@
       <w:lvlJc w:val="left"/>
     </w:lvl>
   </w:abstractNum>
-  <w:abstractNum w:abstractNumId="7">
+  <w:abstractNum w:abstractNumId="7" w15:restartNumberingAfterBreak="0">
     <w:nsid w:val="3F695C44"/>
     <w:multiLevelType w:val="multilevel"/>
     <w:tmpl w:val="B7AA764E"/>
@@ -2200,7 +1831,7 @@
       </w:pPr>
     </w:lvl>
   </w:abstractNum>
-  <w:abstractNum w:abstractNumId="8">
+  <w:abstractNum w:abstractNumId="8" w15:restartNumberingAfterBreak="0">
     <w:nsid w:val="40425901"/>
     <w:multiLevelType w:val="multilevel"/>
     <w:tmpl w:val="C3A889FE"/>
@@ -2292,7 +1923,7 @@
       </w:pPr>
     </w:lvl>
   </w:abstractNum>
-  <w:abstractNum w:abstractNumId="9">
+  <w:abstractNum w:abstractNumId="9" w15:restartNumberingAfterBreak="0">
     <w:nsid w:val="41022507"/>
     <w:multiLevelType w:val="multilevel"/>
     <w:tmpl w:val="8EDAC8E0"/>
@@ -2355,7 +1986,7 @@
       <w:lvlJc w:val="left"/>
     </w:lvl>
   </w:abstractNum>
-  <w:abstractNum w:abstractNumId="10">
+  <w:abstractNum w:abstractNumId="10" w15:restartNumberingAfterBreak="0">
     <w:nsid w:val="54174EFF"/>
     <w:multiLevelType w:val="multilevel"/>
     <w:tmpl w:val="BAC21842"/>
@@ -2442,7 +2073,7 @@
       </w:pPr>
     </w:lvl>
   </w:abstractNum>
-  <w:abstractNum w:abstractNumId="11">
+  <w:abstractNum w:abstractNumId="11" w15:restartNumberingAfterBreak="0">
     <w:nsid w:val="54516239"/>
     <w:multiLevelType w:val="multilevel"/>
     <w:tmpl w:val="DCE862C6"/>
@@ -2531,7 +2162,7 @@
       </w:pPr>
     </w:lvl>
   </w:abstractNum>
-  <w:abstractNum w:abstractNumId="12">
+  <w:abstractNum w:abstractNumId="12" w15:restartNumberingAfterBreak="0">
     <w:nsid w:val="5FB43C6E"/>
     <w:multiLevelType w:val="hybridMultilevel"/>
     <w:tmpl w:val="195067F6"/>
@@ -2617,7 +2248,7 @@
       </w:pPr>
     </w:lvl>
   </w:abstractNum>
-  <w:abstractNum w:abstractNumId="13">
+  <w:abstractNum w:abstractNumId="13" w15:restartNumberingAfterBreak="0">
     <w:nsid w:val="6A5C2481"/>
     <w:multiLevelType w:val="multilevel"/>
     <w:tmpl w:val="4CC48818"/>
@@ -2677,7 +2308,7 @@
       <w:lvlJc w:val="left"/>
     </w:lvl>
   </w:abstractNum>
-  <w:abstractNum w:abstractNumId="14">
+  <w:abstractNum w:abstractNumId="14" w15:restartNumberingAfterBreak="0">
     <w:nsid w:val="6F90273C"/>
     <w:multiLevelType w:val="multilevel"/>
     <w:tmpl w:val="DCE862C6"/>
@@ -2766,7 +2397,7 @@
       </w:pPr>
     </w:lvl>
   </w:abstractNum>
-  <w:abstractNum w:abstractNumId="15">
+  <w:abstractNum w:abstractNumId="15" w15:restartNumberingAfterBreak="0">
     <w:nsid w:val="766B4415"/>
     <w:multiLevelType w:val="multilevel"/>
     <w:tmpl w:val="1BBE8B4C"/>
@@ -2853,7 +2484,7 @@
       </w:pPr>
     </w:lvl>
   </w:abstractNum>
-  <w:abstractNum w:abstractNumId="16">
+  <w:abstractNum w:abstractNumId="16" w15:restartNumberingAfterBreak="0">
     <w:nsid w:val="789710EC"/>
     <w:multiLevelType w:val="multilevel"/>
     <w:tmpl w:val="C3A889FE"/>
@@ -2945,7 +2576,7 @@
       </w:pPr>
     </w:lvl>
   </w:abstractNum>
-  <w:abstractNum w:abstractNumId="17">
+  <w:abstractNum w:abstractNumId="17" w15:restartNumberingAfterBreak="0">
     <w:nsid w:val="7EE20407"/>
     <w:multiLevelType w:val="multilevel"/>
     <w:tmpl w:val="3F7A9560"/>

</xml_diff>